<commit_message>
new commit in feature
</commit_message>
<xml_diff>
--- a/hey.docx
+++ b/hey.docx
@@ -4,23 +4,7 @@
   <w:body>
     <w:p>
       <w:r>
-        <w:t>Hey this is akahara</w:t>
-      </w:r>
-      <w:r>
-        <w:br/>
-        <w:t>dfdfd</w:t>
-      </w:r>
-      <w:r>
-        <w:br/>
-        <w:t>fdfdf</w:t>
-      </w:r>
-      <w:r>
-        <w:br/>
-        <w:t>fdf</w:t>
-      </w:r>
-      <w:r>
-        <w:br/>
-        <w:t>for jnknknknmnm,nkjkjnjkm,  nkll,kjnm. Asakl.mklmlsa</w:t>
+        <w:t>jjjjj</w:t>
       </w:r>
       <w:bookmarkStart w:id="0" w:name="_GoBack"/>
       <w:bookmarkEnd w:id="0"/>

</xml_diff>